<commit_message>
Modify Graph__Lab: finish writeup and zip
</commit_message>
<xml_diff>
--- a/Labs/Graph_Lab/writeup.docx
+++ b/Labs/Graph_Lab/writeup.docx
@@ -76,7 +76,23 @@
           <w:sz w:val="24"/>
           <w:szCs w:val="24"/>
         </w:rPr>
-        <w:t xml:space="preserve"> A substantial part of the lab that I found helpful was problems one through three. I began by creating a directed graph from provided vertex and edge sets. I used this graph to then create an adjacency matrix and an adjacency list.</w:t>
+        <w:t xml:space="preserve"> A substantial part of the lab that I found helpful was problems one through three. I began by creating a directed graph from </w:t>
+      </w:r>
+      <w:r>
+        <w:rPr>
+          <w:rFonts w:ascii="Times New Roman" w:hAnsi="Times New Roman" w:cs="Times New Roman"/>
+          <w:sz w:val="24"/>
+          <w:szCs w:val="24"/>
+        </w:rPr>
+        <w:t xml:space="preserve">the </w:t>
+      </w:r>
+      <w:r>
+        <w:rPr>
+          <w:rFonts w:ascii="Times New Roman" w:hAnsi="Times New Roman" w:cs="Times New Roman"/>
+          <w:sz w:val="24"/>
+          <w:szCs w:val="24"/>
+        </w:rPr>
+        <w:t>provided vertex and edge sets. I used this graph to then create an adjacency matrix and an adjacency list.</w:t>
       </w:r>
       <w:r>
         <w:rPr>
@@ -92,7 +108,17 @@
           <w:sz w:val="24"/>
           <w:szCs w:val="24"/>
         </w:rPr>
-        <w:t xml:space="preserve"> I knew that both the adjacency matrix and adjacency list are determined from edges, but I now understand that an edge connects two vertices that are adjacent to one another.</w:t>
+        <w:t xml:space="preserve"> I knew that both the adjacency matrix and adjacency list are determined from edges, but I now understand that an edge connects </w:t>
+      </w:r>
+      <w:bookmarkStart w:id="0" w:name="_GoBack"/>
+      <w:bookmarkEnd w:id="0"/>
+      <w:r>
+        <w:rPr>
+          <w:rFonts w:ascii="Times New Roman" w:hAnsi="Times New Roman" w:cs="Times New Roman"/>
+          <w:sz w:val="24"/>
+          <w:szCs w:val="24"/>
+        </w:rPr>
+        <w:t>two vertices that are adjacent to one another.</w:t>
       </w:r>
     </w:p>
     <w:p>
@@ -155,7 +181,23 @@
           <w:sz w:val="24"/>
           <w:szCs w:val="24"/>
         </w:rPr>
-        <w:t xml:space="preserve"> algorithm, I first attempted the algorithm on the problem I used Prim’s algorithm for to insure that I was performing the algorithm correctly. I </w:t>
+        <w:t xml:space="preserve"> algorithm, I first attempted the algorithm on the problem I used Prim’s algorithm for to </w:t>
+      </w:r>
+      <w:r>
+        <w:rPr>
+          <w:rFonts w:ascii="Times New Roman" w:hAnsi="Times New Roman" w:cs="Times New Roman"/>
+          <w:sz w:val="24"/>
+          <w:szCs w:val="24"/>
+        </w:rPr>
+        <w:t>e</w:t>
+      </w:r>
+      <w:r>
+        <w:rPr>
+          <w:rFonts w:ascii="Times New Roman" w:hAnsi="Times New Roman" w:cs="Times New Roman"/>
+          <w:sz w:val="24"/>
+          <w:szCs w:val="24"/>
+        </w:rPr>
+        <w:t xml:space="preserve">nsure that I was performing the algorithm correctly. I </w:t>
       </w:r>
       <w:r>
         <w:rPr>
@@ -365,6 +407,25 @@
     </w:p>
     <w:p>
       <w:pPr>
+        <w:rPr>
+          <w:rFonts w:ascii="Times New Roman" w:hAnsi="Times New Roman" w:cs="Times New Roman"/>
+          <w:sz w:val="24"/>
+          <w:szCs w:val="24"/>
+          <w:u w:val="single"/>
+        </w:rPr>
+      </w:pPr>
+      <w:r>
+        <w:rPr>
+          <w:rFonts w:ascii="Times New Roman" w:hAnsi="Times New Roman" w:cs="Times New Roman"/>
+          <w:sz w:val="24"/>
+          <w:szCs w:val="24"/>
+          <w:u w:val="single"/>
+        </w:rPr>
+        <w:br w:type="page"/>
+      </w:r>
+    </w:p>
+    <w:p>
+      <w:pPr>
         <w:spacing w:after="0" w:line="360" w:lineRule="auto"/>
         <w:rPr>
           <w:rFonts w:ascii="Times New Roman" w:hAnsi="Times New Roman" w:cs="Times New Roman"/>
@@ -380,6 +441,7 @@
           <w:szCs w:val="24"/>
           <w:u w:val="single"/>
         </w:rPr>
+        <w:lastRenderedPageBreak/>
         <w:t xml:space="preserve">What I </w:t>
       </w:r>
       <w:proofErr w:type="gramStart"/>
@@ -434,10 +496,16 @@
           <w:sz w:val="24"/>
           <w:szCs w:val="24"/>
         </w:rPr>
-        <w:t>If I could have done this lab differently, I would have …</w:t>
-      </w:r>
-      <w:bookmarkStart w:id="0" w:name="_GoBack"/>
-      <w:bookmarkEnd w:id="0"/>
+        <w:t>If I could have done this</w:t>
+      </w:r>
+      <w:r>
+        <w:rPr>
+          <w:rFonts w:ascii="Times New Roman" w:hAnsi="Times New Roman" w:cs="Times New Roman"/>
+          <w:sz w:val="24"/>
+          <w:szCs w:val="24"/>
+        </w:rPr>
+        <w:t xml:space="preserve"> lab differently, I would have spent more time learning the featured algorithms and testing my ability to perform them. I would have preferred to decide upon a solid procedure beforehand rather than figuring out the algorithm on the papers I used in worksheet.pdf, which involved a lot of erasing and rewriting. </w:t>
+      </w:r>
     </w:p>
     <w:p>
       <w:pPr>
@@ -466,7 +534,6 @@
           <w:szCs w:val="24"/>
           <w:u w:val="single"/>
         </w:rPr>
-        <w:lastRenderedPageBreak/>
         <w:t>How I Wi</w:t>
       </w:r>
       <w:r>
@@ -522,7 +589,137 @@
           <w:sz w:val="24"/>
           <w:szCs w:val="24"/>
         </w:rPr>
-        <w:t>…</w:t>
+        <w:t xml:space="preserve">I will apply graphs in the future when I need a data structure that </w:t>
+      </w:r>
+      <w:r>
+        <w:rPr>
+          <w:rFonts w:ascii="Times New Roman" w:hAnsi="Times New Roman" w:cs="Times New Roman"/>
+          <w:sz w:val="24"/>
+          <w:szCs w:val="24"/>
+        </w:rPr>
+        <w:t>represent</w:t>
+      </w:r>
+      <w:r>
+        <w:rPr>
+          <w:rFonts w:ascii="Times New Roman" w:hAnsi="Times New Roman" w:cs="Times New Roman"/>
+          <w:sz w:val="24"/>
+          <w:szCs w:val="24"/>
+        </w:rPr>
+        <w:t>s</w:t>
+      </w:r>
+      <w:r>
+        <w:rPr>
+          <w:rFonts w:ascii="Times New Roman" w:hAnsi="Times New Roman" w:cs="Times New Roman"/>
+          <w:sz w:val="24"/>
+          <w:szCs w:val="24"/>
+        </w:rPr>
+        <w:t xml:space="preserve"> </w:t>
+      </w:r>
+      <w:r>
+        <w:rPr>
+          <w:rFonts w:ascii="Times New Roman" w:hAnsi="Times New Roman" w:cs="Times New Roman"/>
+          <w:sz w:val="24"/>
+          <w:szCs w:val="24"/>
+        </w:rPr>
+        <w:t xml:space="preserve">multiple shared </w:t>
+      </w:r>
+      <w:r>
+        <w:rPr>
+          <w:rFonts w:ascii="Times New Roman" w:hAnsi="Times New Roman" w:cs="Times New Roman"/>
+          <w:sz w:val="24"/>
+          <w:szCs w:val="24"/>
+        </w:rPr>
+        <w:t>connections</w:t>
+      </w:r>
+      <w:r>
+        <w:rPr>
+          <w:rFonts w:ascii="Times New Roman" w:hAnsi="Times New Roman" w:cs="Times New Roman"/>
+          <w:sz w:val="24"/>
+          <w:szCs w:val="24"/>
+        </w:rPr>
+        <w:t xml:space="preserve"> </w:t>
+      </w:r>
+      <w:r>
+        <w:rPr>
+          <w:rFonts w:ascii="Times New Roman" w:hAnsi="Times New Roman" w:cs="Times New Roman"/>
+          <w:sz w:val="24"/>
+          <w:szCs w:val="24"/>
+        </w:rPr>
+        <w:t xml:space="preserve">between various elements. The example of </w:t>
+      </w:r>
+      <w:r>
+        <w:rPr>
+          <w:rFonts w:ascii="Times New Roman" w:hAnsi="Times New Roman" w:cs="Times New Roman"/>
+          <w:sz w:val="24"/>
+          <w:szCs w:val="24"/>
+        </w:rPr>
+        <w:t>this that I was most intrigued by</w:t>
+      </w:r>
+      <w:r>
+        <w:rPr>
+          <w:rFonts w:ascii="Times New Roman" w:hAnsi="Times New Roman" w:cs="Times New Roman"/>
+          <w:sz w:val="24"/>
+          <w:szCs w:val="24"/>
+        </w:rPr>
+        <w:t xml:space="preserve"> was </w:t>
+      </w:r>
+      <w:proofErr w:type="spellStart"/>
+      <w:r>
+        <w:rPr>
+          <w:rFonts w:ascii="Times New Roman" w:hAnsi="Times New Roman" w:cs="Times New Roman"/>
+          <w:sz w:val="24"/>
+          <w:szCs w:val="24"/>
+        </w:rPr>
+        <w:t>LinkedÍn’s</w:t>
+      </w:r>
+      <w:proofErr w:type="spellEnd"/>
+      <w:r>
+        <w:rPr>
+          <w:rFonts w:ascii="Times New Roman" w:hAnsi="Times New Roman" w:cs="Times New Roman"/>
+          <w:sz w:val="24"/>
+          <w:szCs w:val="24"/>
+        </w:rPr>
+        <w:t xml:space="preserve"> degrees of connection feature. This feature summarizes your </w:t>
+      </w:r>
+      <w:r>
+        <w:rPr>
+          <w:rFonts w:ascii="Times New Roman" w:hAnsi="Times New Roman" w:cs="Times New Roman"/>
+          <w:sz w:val="24"/>
+          <w:szCs w:val="24"/>
+        </w:rPr>
+        <w:t xml:space="preserve">network </w:t>
+      </w:r>
+      <w:r>
+        <w:rPr>
+          <w:rFonts w:ascii="Times New Roman" w:hAnsi="Times New Roman" w:cs="Times New Roman"/>
+          <w:sz w:val="24"/>
+          <w:szCs w:val="24"/>
+        </w:rPr>
+        <w:t xml:space="preserve">into three categories: </w:t>
+      </w:r>
+      <w:r>
+        <w:rPr>
+          <w:rFonts w:ascii="Times New Roman" w:hAnsi="Times New Roman" w:cs="Times New Roman"/>
+          <w:sz w:val="24"/>
+          <w:szCs w:val="24"/>
+        </w:rPr>
+        <w:t>1st-degree, 2nd-degree, and 3rd-degree connection</w:t>
+      </w:r>
+      <w:r>
+        <w:rPr>
+          <w:rFonts w:ascii="Times New Roman" w:hAnsi="Times New Roman" w:cs="Times New Roman"/>
+          <w:sz w:val="24"/>
+          <w:szCs w:val="24"/>
+        </w:rPr>
+        <w:t>s.</w:t>
+      </w:r>
+      <w:r>
+        <w:rPr>
+          <w:rFonts w:ascii="Times New Roman" w:hAnsi="Times New Roman" w:cs="Times New Roman"/>
+          <w:sz w:val="24"/>
+          <w:szCs w:val="24"/>
+        </w:rPr>
+        <w:t xml:space="preserve"> While I do not know how this feature is implemented by LinkedIn, it is not absurd to assume that graphs are used.</w:t>
       </w:r>
     </w:p>
     <w:p>
@@ -620,6 +817,16 @@
     </w:p>
     <w:p>
       <w:pPr>
+        <w:rPr>
+          <w:rFonts w:ascii="Times New Roman" w:hAnsi="Times New Roman" w:cs="Times New Roman"/>
+          <w:sz w:val="24"/>
+          <w:szCs w:val="24"/>
+        </w:rPr>
+      </w:pPr>
+    </w:p>
+    <w:p>
+      <w:pPr>
+        <w:spacing w:after="0" w:line="360" w:lineRule="auto"/>
         <w:rPr>
           <w:rFonts w:ascii="Times New Roman" w:hAnsi="Times New Roman" w:cs="Times New Roman"/>
           <w:sz w:val="24"/>
@@ -1713,7 +1920,7 @@
   <a:extraClrSchemeLst/>
   <a:extLst>
     <a:ext uri="{05A4C25C-085E-4340-85A3-A5531E510DB2}">
-      <thm15:themeFamily xmlns:thm15="http://schemas.microsoft.com/office/thememl/2012/main" xmlns="" name="Office Theme" id="{62F939B6-93AF-4DB8-9C6B-D6C7DFDC589F}" vid="{4A3C46E8-61CC-4603-A589-7422A47A8E4A}"/>
+      <thm15:themeFamily xmlns="" xmlns:thm15="http://schemas.microsoft.com/office/thememl/2012/main" name="Office Theme" id="{62F939B6-93AF-4DB8-9C6B-D6C7DFDC589F}" vid="{4A3C46E8-61CC-4603-A589-7422A47A8E4A}"/>
     </a:ext>
   </a:extLst>
 </a:theme>

</xml_diff>